<commit_message>
Word doc markers for what is done
</commit_message>
<xml_diff>
--- a/assignment.docx
+++ b/assignment.docx
@@ -717,34 +717,20 @@
           <w:numId w:val="3"/>
         </w:numPr>
         <w:spacing w:before="0" w:after="57"/>
-        <w:rPr>
-          <w:rFonts w:ascii="Arial" w:hAnsi="Arial"/>
-        </w:rPr>
-      </w:pPr>
-      <w:r>
-        <w:rPr>
-          <w:rFonts w:ascii="Arial" w:hAnsi="Arial"/>
-        </w:rPr>
-        <w:t>Reading both image channels (5%)</w:t>
-      </w:r>
-    </w:p>
-    <w:p>
-      <w:pPr>
-        <w:pStyle w:val="Normal"/>
-        <w:numPr>
-          <w:ilvl w:val="1"/>
-          <w:numId w:val="3"/>
-        </w:numPr>
-        <w:spacing w:before="0" w:after="57"/>
-        <w:rPr>
-          <w:rFonts w:ascii="Arial" w:hAnsi="Arial"/>
-        </w:rPr>
-      </w:pPr>
-      <w:r>
-        <w:rPr>
-          <w:rFonts w:ascii="Arial" w:hAnsi="Arial"/>
-        </w:rPr>
-        <w:t>Image segmentation (15%)</w:t>
+        <w:rPr/>
+      </w:pPr>
+      <w:r>
+        <w:rPr>
+          <w:rFonts w:ascii="Arial" w:hAnsi="Arial"/>
+          <w:color w:val="00CC00"/>
+        </w:rPr>
+        <w:t>DONE</w:t>
+      </w:r>
+      <w:r>
+        <w:rPr>
+          <w:rFonts w:ascii="Arial" w:hAnsi="Arial"/>
+        </w:rPr>
+        <w:t xml:space="preserve">Reading both image channels (5%) </w:t>
       </w:r>
     </w:p>
     <w:p>
@@ -760,8 +746,15 @@
       <w:r>
         <w:rPr>
           <w:rFonts w:ascii="Arial" w:hAnsi="Arial"/>
-        </w:rPr>
-        <w:t>Worms detection: background separation, objects labeling and counting (20%)</w:t>
+          <w:color w:val="00CC00"/>
+        </w:rPr>
+        <w:t>DONE</w:t>
+      </w:r>
+      <w:r>
+        <w:rPr>
+          <w:rFonts w:ascii="Arial" w:hAnsi="Arial"/>
+        </w:rPr>
+        <w:t xml:space="preserve">Image segmentation (15%) </w:t>
       </w:r>
     </w:p>
     <w:p>
@@ -777,8 +770,15 @@
       <w:r>
         <w:rPr>
           <w:rFonts w:ascii="Arial" w:hAnsi="Arial"/>
-        </w:rPr>
-        <w:t>Detection of individual worms when they overlap or cluster (10%)</w:t>
+          <w:color w:val="FF9900"/>
+        </w:rPr>
+        <w:t>PARTLY DONE</w:t>
+      </w:r>
+      <w:r>
+        <w:rPr>
+          <w:rFonts w:ascii="Arial" w:hAnsi="Arial"/>
+        </w:rPr>
+        <w:t>Worms detection: background separation, objects labeling and counting (20%)</w:t>
       </w:r>
     </w:p>
     <w:p>
@@ -789,6 +789,23 @@
           <w:numId w:val="3"/>
         </w:numPr>
         <w:spacing w:before="0" w:after="57"/>
+        <w:rPr/>
+      </w:pPr>
+      <w:r>
+        <w:rPr>
+          <w:rFonts w:ascii="Arial" w:hAnsi="Arial"/>
+        </w:rPr>
+        <w:t>Detection of individual worms when they overlap or cluster (10%)</w:t>
+      </w:r>
+    </w:p>
+    <w:p>
+      <w:pPr>
+        <w:pStyle w:val="Normal"/>
+        <w:numPr>
+          <w:ilvl w:val="1"/>
+          <w:numId w:val="3"/>
+        </w:numPr>
+        <w:spacing w:before="0" w:after="57"/>
         <w:rPr>
           <w:rFonts w:ascii="Arial" w:hAnsi="Arial"/>
         </w:rPr>
@@ -827,10 +844,15 @@
           <w:numId w:val="3"/>
         </w:numPr>
         <w:spacing w:before="0" w:after="57"/>
-        <w:rPr>
-          <w:rFonts w:ascii="Arial" w:hAnsi="Arial"/>
-        </w:rPr>
-      </w:pPr>
+        <w:rPr/>
+      </w:pPr>
+      <w:r>
+        <w:rPr>
+          <w:rFonts w:ascii="Arial" w:hAnsi="Arial"/>
+          <w:color w:val="00CC00"/>
+        </w:rPr>
+        <w:t>DONE</w:t>
+      </w:r>
       <w:r>
         <w:rPr>
           <w:rFonts w:ascii="Arial" w:hAnsi="Arial"/>
@@ -2211,10 +2233,7 @@
       <w:lvlText w:val=""/>
       <w:lvlJc w:val="left"/>
       <w:pPr>
-        <w:tabs>
-          <w:tab w:val="num" w:pos="432"/>
-        </w:tabs>
-        <w:ind w:left="432" w:hanging="432"/>
+        <w:ind w:left="0" w:hanging="0"/>
       </w:pPr>
     </w:lvl>
     <w:lvl w:ilvl="1">
@@ -2224,10 +2243,7 @@
       <w:lvlText w:val=""/>
       <w:lvlJc w:val="left"/>
       <w:pPr>
-        <w:tabs>
-          <w:tab w:val="num" w:pos="576"/>
-        </w:tabs>
-        <w:ind w:left="576" w:hanging="576"/>
+        <w:ind w:left="0" w:hanging="0"/>
       </w:pPr>
     </w:lvl>
     <w:lvl w:ilvl="2">
@@ -2237,10 +2253,7 @@
       <w:lvlText w:val=""/>
       <w:lvlJc w:val="left"/>
       <w:pPr>
-        <w:tabs>
-          <w:tab w:val="num" w:pos="720"/>
-        </w:tabs>
-        <w:ind w:left="720" w:hanging="720"/>
+        <w:ind w:left="0" w:hanging="0"/>
       </w:pPr>
     </w:lvl>
     <w:lvl w:ilvl="3">
@@ -2250,10 +2263,7 @@
       <w:lvlText w:val=""/>
       <w:lvlJc w:val="left"/>
       <w:pPr>
-        <w:tabs>
-          <w:tab w:val="num" w:pos="864"/>
-        </w:tabs>
-        <w:ind w:left="864" w:hanging="864"/>
+        <w:ind w:left="0" w:hanging="0"/>
       </w:pPr>
     </w:lvl>
     <w:lvl w:ilvl="4">
@@ -2263,10 +2273,7 @@
       <w:lvlText w:val=""/>
       <w:lvlJc w:val="left"/>
       <w:pPr>
-        <w:tabs>
-          <w:tab w:val="num" w:pos="1008"/>
-        </w:tabs>
-        <w:ind w:left="1008" w:hanging="1008"/>
+        <w:ind w:left="0" w:hanging="0"/>
       </w:pPr>
     </w:lvl>
     <w:lvl w:ilvl="5">
@@ -2276,10 +2283,7 @@
       <w:lvlText w:val=""/>
       <w:lvlJc w:val="left"/>
       <w:pPr>
-        <w:tabs>
-          <w:tab w:val="num" w:pos="1152"/>
-        </w:tabs>
-        <w:ind w:left="1152" w:hanging="1152"/>
+        <w:ind w:left="0" w:hanging="0"/>
       </w:pPr>
     </w:lvl>
     <w:lvl w:ilvl="6">
@@ -2289,10 +2293,7 @@
       <w:lvlText w:val=""/>
       <w:lvlJc w:val="left"/>
       <w:pPr>
-        <w:tabs>
-          <w:tab w:val="num" w:pos="1296"/>
-        </w:tabs>
-        <w:ind w:left="1296" w:hanging="1296"/>
+        <w:ind w:left="0" w:hanging="0"/>
       </w:pPr>
     </w:lvl>
     <w:lvl w:ilvl="7">
@@ -2302,10 +2303,7 @@
       <w:lvlText w:val=""/>
       <w:lvlJc w:val="left"/>
       <w:pPr>
-        <w:tabs>
-          <w:tab w:val="num" w:pos="1440"/>
-        </w:tabs>
-        <w:ind w:left="1440" w:hanging="1440"/>
+        <w:ind w:left="0" w:hanging="0"/>
       </w:pPr>
     </w:lvl>
     <w:lvl w:ilvl="8">
@@ -2315,10 +2313,7 @@
       <w:lvlText w:val=""/>
       <w:lvlJc w:val="left"/>
       <w:pPr>
-        <w:tabs>
-          <w:tab w:val="num" w:pos="1584"/>
-        </w:tabs>
-        <w:ind w:left="1584" w:hanging="1584"/>
+        <w:ind w:left="0" w:hanging="0"/>
       </w:pPr>
     </w:lvl>
   </w:abstractNum>
@@ -3479,6 +3474,385 @@
   </w:style>
   <w:style w:type="character" w:styleId="ListLabel130">
     <w:name w:val="ListLabel 130"/>
+    <w:qFormat/>
+    <w:rPr>
+      <w:rFonts w:cs="OpenSymbol"/>
+    </w:rPr>
+  </w:style>
+  <w:style w:type="character" w:styleId="ListLabel131">
+    <w:name w:val="ListLabel 131"/>
+    <w:qFormat/>
+    <w:rPr>
+      <w:rFonts w:cs="OpenSymbol"/>
+      <w:sz w:val="24"/>
+    </w:rPr>
+  </w:style>
+  <w:style w:type="character" w:styleId="ListLabel132">
+    <w:name w:val="ListLabel 132"/>
+    <w:qFormat/>
+    <w:rPr>
+      <w:rFonts w:cs="OpenSymbol"/>
+    </w:rPr>
+  </w:style>
+  <w:style w:type="character" w:styleId="ListLabel133">
+    <w:name w:val="ListLabel 133"/>
+    <w:qFormat/>
+    <w:rPr>
+      <w:rFonts w:cs="OpenSymbol"/>
+    </w:rPr>
+  </w:style>
+  <w:style w:type="character" w:styleId="ListLabel134">
+    <w:name w:val="ListLabel 134"/>
+    <w:qFormat/>
+    <w:rPr>
+      <w:rFonts w:cs="OpenSymbol"/>
+    </w:rPr>
+  </w:style>
+  <w:style w:type="character" w:styleId="ListLabel135">
+    <w:name w:val="ListLabel 135"/>
+    <w:qFormat/>
+    <w:rPr>
+      <w:rFonts w:cs="OpenSymbol"/>
+    </w:rPr>
+  </w:style>
+  <w:style w:type="character" w:styleId="ListLabel136">
+    <w:name w:val="ListLabel 136"/>
+    <w:qFormat/>
+    <w:rPr>
+      <w:rFonts w:cs="OpenSymbol"/>
+    </w:rPr>
+  </w:style>
+  <w:style w:type="character" w:styleId="ListLabel137">
+    <w:name w:val="ListLabel 137"/>
+    <w:qFormat/>
+    <w:rPr>
+      <w:rFonts w:cs="OpenSymbol"/>
+    </w:rPr>
+  </w:style>
+  <w:style w:type="character" w:styleId="ListLabel138">
+    <w:name w:val="ListLabel 138"/>
+    <w:qFormat/>
+    <w:rPr>
+      <w:rFonts w:cs="OpenSymbol"/>
+    </w:rPr>
+  </w:style>
+  <w:style w:type="character" w:styleId="ListLabel139">
+    <w:name w:val="ListLabel 139"/>
+    <w:qFormat/>
+    <w:rPr>
+      <w:rFonts w:cs="OpenSymbol"/>
+    </w:rPr>
+  </w:style>
+  <w:style w:type="character" w:styleId="ListLabel140">
+    <w:name w:val="ListLabel 140"/>
+    <w:qFormat/>
+    <w:rPr>
+      <w:rFonts w:cs="OpenSymbol"/>
+    </w:rPr>
+  </w:style>
+  <w:style w:type="character" w:styleId="ListLabel141">
+    <w:name w:val="ListLabel 141"/>
+    <w:qFormat/>
+    <w:rPr>
+      <w:rFonts w:ascii="Arial" w:hAnsi="Arial" w:cs="OpenSymbol"/>
+    </w:rPr>
+  </w:style>
+  <w:style w:type="character" w:styleId="ListLabel142">
+    <w:name w:val="ListLabel 142"/>
+    <w:qFormat/>
+    <w:rPr>
+      <w:rFonts w:cs="OpenSymbol"/>
+    </w:rPr>
+  </w:style>
+  <w:style w:type="character" w:styleId="ListLabel143">
+    <w:name w:val="ListLabel 143"/>
+    <w:qFormat/>
+    <w:rPr>
+      <w:rFonts w:cs="OpenSymbol"/>
+    </w:rPr>
+  </w:style>
+  <w:style w:type="character" w:styleId="ListLabel144">
+    <w:name w:val="ListLabel 144"/>
+    <w:qFormat/>
+    <w:rPr>
+      <w:rFonts w:cs="OpenSymbol"/>
+    </w:rPr>
+  </w:style>
+  <w:style w:type="character" w:styleId="ListLabel145">
+    <w:name w:val="ListLabel 145"/>
+    <w:qFormat/>
+    <w:rPr>
+      <w:rFonts w:cs="OpenSymbol"/>
+    </w:rPr>
+  </w:style>
+  <w:style w:type="character" w:styleId="ListLabel146">
+    <w:name w:val="ListLabel 146"/>
+    <w:qFormat/>
+    <w:rPr>
+      <w:rFonts w:cs="OpenSymbol"/>
+    </w:rPr>
+  </w:style>
+  <w:style w:type="character" w:styleId="ListLabel147">
+    <w:name w:val="ListLabel 147"/>
+    <w:qFormat/>
+    <w:rPr>
+      <w:rFonts w:cs="OpenSymbol"/>
+    </w:rPr>
+  </w:style>
+  <w:style w:type="character" w:styleId="ListLabel148">
+    <w:name w:val="ListLabel 148"/>
+    <w:qFormat/>
+    <w:rPr>
+      <w:rFonts w:cs="OpenSymbol"/>
+    </w:rPr>
+  </w:style>
+  <w:style w:type="character" w:styleId="ListLabel149">
+    <w:name w:val="ListLabel 149"/>
+    <w:qFormat/>
+    <w:rPr>
+      <w:rFonts w:ascii="Arial" w:hAnsi="Arial" w:cs="OpenSymbol"/>
+    </w:rPr>
+  </w:style>
+  <w:style w:type="character" w:styleId="ListLabel150">
+    <w:name w:val="ListLabel 150"/>
+    <w:qFormat/>
+    <w:rPr>
+      <w:rFonts w:ascii="Arial" w:hAnsi="Arial" w:cs="OpenSymbol"/>
+    </w:rPr>
+  </w:style>
+  <w:style w:type="character" w:styleId="ListLabel151">
+    <w:name w:val="ListLabel 151"/>
+    <w:qFormat/>
+    <w:rPr>
+      <w:rFonts w:cs="OpenSymbol"/>
+    </w:rPr>
+  </w:style>
+  <w:style w:type="character" w:styleId="ListLabel152">
+    <w:name w:val="ListLabel 152"/>
+    <w:qFormat/>
+    <w:rPr>
+      <w:rFonts w:cs="OpenSymbol"/>
+    </w:rPr>
+  </w:style>
+  <w:style w:type="character" w:styleId="ListLabel153">
+    <w:name w:val="ListLabel 153"/>
+    <w:qFormat/>
+    <w:rPr>
+      <w:rFonts w:cs="OpenSymbol"/>
+    </w:rPr>
+  </w:style>
+  <w:style w:type="character" w:styleId="ListLabel154">
+    <w:name w:val="ListLabel 154"/>
+    <w:qFormat/>
+    <w:rPr>
+      <w:rFonts w:cs="OpenSymbol"/>
+    </w:rPr>
+  </w:style>
+  <w:style w:type="character" w:styleId="ListLabel155">
+    <w:name w:val="ListLabel 155"/>
+    <w:qFormat/>
+    <w:rPr>
+      <w:rFonts w:cs="OpenSymbol"/>
+    </w:rPr>
+  </w:style>
+  <w:style w:type="character" w:styleId="ListLabel156">
+    <w:name w:val="ListLabel 156"/>
+    <w:qFormat/>
+    <w:rPr>
+      <w:rFonts w:cs="OpenSymbol"/>
+    </w:rPr>
+  </w:style>
+  <w:style w:type="character" w:styleId="ListLabel157">
+    <w:name w:val="ListLabel 157"/>
+    <w:qFormat/>
+    <w:rPr>
+      <w:rFonts w:cs="OpenSymbol"/>
+    </w:rPr>
+  </w:style>
+  <w:style w:type="character" w:styleId="ListLabel158">
+    <w:name w:val="ListLabel 158"/>
+    <w:qFormat/>
+    <w:rPr>
+      <w:rFonts w:ascii="Arial" w:hAnsi="Arial" w:cs="OpenSymbol"/>
+    </w:rPr>
+  </w:style>
+  <w:style w:type="character" w:styleId="ListLabel159">
+    <w:name w:val="ListLabel 159"/>
+    <w:qFormat/>
+    <w:rPr>
+      <w:rFonts w:cs="OpenSymbol"/>
+    </w:rPr>
+  </w:style>
+  <w:style w:type="character" w:styleId="ListLabel160">
+    <w:name w:val="ListLabel 160"/>
+    <w:qFormat/>
+    <w:rPr>
+      <w:rFonts w:cs="OpenSymbol"/>
+    </w:rPr>
+  </w:style>
+  <w:style w:type="character" w:styleId="ListLabel161">
+    <w:name w:val="ListLabel 161"/>
+    <w:qFormat/>
+    <w:rPr>
+      <w:rFonts w:cs="OpenSymbol"/>
+    </w:rPr>
+  </w:style>
+  <w:style w:type="character" w:styleId="ListLabel162">
+    <w:name w:val="ListLabel 162"/>
+    <w:qFormat/>
+    <w:rPr>
+      <w:rFonts w:cs="OpenSymbol"/>
+    </w:rPr>
+  </w:style>
+  <w:style w:type="character" w:styleId="ListLabel163">
+    <w:name w:val="ListLabel 163"/>
+    <w:qFormat/>
+    <w:rPr>
+      <w:rFonts w:cs="OpenSymbol"/>
+    </w:rPr>
+  </w:style>
+  <w:style w:type="character" w:styleId="ListLabel164">
+    <w:name w:val="ListLabel 164"/>
+    <w:qFormat/>
+    <w:rPr>
+      <w:rFonts w:cs="OpenSymbol"/>
+    </w:rPr>
+  </w:style>
+  <w:style w:type="character" w:styleId="ListLabel165">
+    <w:name w:val="ListLabel 165"/>
+    <w:qFormat/>
+    <w:rPr>
+      <w:rFonts w:cs="OpenSymbol"/>
+    </w:rPr>
+  </w:style>
+  <w:style w:type="character" w:styleId="ListLabel166">
+    <w:name w:val="ListLabel 166"/>
+    <w:qFormat/>
+    <w:rPr>
+      <w:rFonts w:cs="OpenSymbol"/>
+    </w:rPr>
+  </w:style>
+  <w:style w:type="character" w:styleId="ListLabel167">
+    <w:name w:val="ListLabel 167"/>
+    <w:qFormat/>
+    <w:rPr>
+      <w:rFonts w:ascii="Arial" w:hAnsi="Arial" w:cs="OpenSymbol"/>
+    </w:rPr>
+  </w:style>
+  <w:style w:type="character" w:styleId="ListLabel168">
+    <w:name w:val="ListLabel 168"/>
+    <w:qFormat/>
+    <w:rPr>
+      <w:rFonts w:cs="OpenSymbol"/>
+    </w:rPr>
+  </w:style>
+  <w:style w:type="character" w:styleId="ListLabel169">
+    <w:name w:val="ListLabel 169"/>
+    <w:qFormat/>
+    <w:rPr>
+      <w:rFonts w:cs="OpenSymbol"/>
+    </w:rPr>
+  </w:style>
+  <w:style w:type="character" w:styleId="ListLabel170">
+    <w:name w:val="ListLabel 170"/>
+    <w:qFormat/>
+    <w:rPr>
+      <w:rFonts w:cs="OpenSymbol"/>
+    </w:rPr>
+  </w:style>
+  <w:style w:type="character" w:styleId="ListLabel171">
+    <w:name w:val="ListLabel 171"/>
+    <w:qFormat/>
+    <w:rPr>
+      <w:rFonts w:cs="OpenSymbol"/>
+    </w:rPr>
+  </w:style>
+  <w:style w:type="character" w:styleId="ListLabel172">
+    <w:name w:val="ListLabel 172"/>
+    <w:qFormat/>
+    <w:rPr>
+      <w:rFonts w:cs="OpenSymbol"/>
+    </w:rPr>
+  </w:style>
+  <w:style w:type="character" w:styleId="ListLabel173">
+    <w:name w:val="ListLabel 173"/>
+    <w:qFormat/>
+    <w:rPr>
+      <w:rFonts w:cs="OpenSymbol"/>
+    </w:rPr>
+  </w:style>
+  <w:style w:type="character" w:styleId="ListLabel174">
+    <w:name w:val="ListLabel 174"/>
+    <w:qFormat/>
+    <w:rPr>
+      <w:rFonts w:cs="OpenSymbol"/>
+    </w:rPr>
+  </w:style>
+  <w:style w:type="character" w:styleId="ListLabel175">
+    <w:name w:val="ListLabel 175"/>
+    <w:qFormat/>
+    <w:rPr>
+      <w:rFonts w:cs="OpenSymbol"/>
+    </w:rPr>
+  </w:style>
+  <w:style w:type="character" w:styleId="ListLabel176">
+    <w:name w:val="ListLabel 176"/>
+    <w:qFormat/>
+    <w:rPr>
+      <w:rFonts w:ascii="Arial" w:hAnsi="Arial" w:cs="OpenSymbol"/>
+    </w:rPr>
+  </w:style>
+  <w:style w:type="character" w:styleId="ListLabel177">
+    <w:name w:val="ListLabel 177"/>
+    <w:qFormat/>
+    <w:rPr>
+      <w:rFonts w:cs="OpenSymbol"/>
+    </w:rPr>
+  </w:style>
+  <w:style w:type="character" w:styleId="ListLabel178">
+    <w:name w:val="ListLabel 178"/>
+    <w:qFormat/>
+    <w:rPr>
+      <w:rFonts w:cs="OpenSymbol"/>
+    </w:rPr>
+  </w:style>
+  <w:style w:type="character" w:styleId="ListLabel179">
+    <w:name w:val="ListLabel 179"/>
+    <w:qFormat/>
+    <w:rPr>
+      <w:rFonts w:cs="OpenSymbol"/>
+    </w:rPr>
+  </w:style>
+  <w:style w:type="character" w:styleId="ListLabel180">
+    <w:name w:val="ListLabel 180"/>
+    <w:qFormat/>
+    <w:rPr>
+      <w:rFonts w:cs="OpenSymbol"/>
+    </w:rPr>
+  </w:style>
+  <w:style w:type="character" w:styleId="ListLabel181">
+    <w:name w:val="ListLabel 181"/>
+    <w:qFormat/>
+    <w:rPr>
+      <w:rFonts w:cs="OpenSymbol"/>
+    </w:rPr>
+  </w:style>
+  <w:style w:type="character" w:styleId="ListLabel182">
+    <w:name w:val="ListLabel 182"/>
+    <w:qFormat/>
+    <w:rPr>
+      <w:rFonts w:cs="OpenSymbol"/>
+    </w:rPr>
+  </w:style>
+  <w:style w:type="character" w:styleId="ListLabel183">
+    <w:name w:val="ListLabel 183"/>
+    <w:qFormat/>
+    <w:rPr>
+      <w:rFonts w:cs="OpenSymbol"/>
+    </w:rPr>
+  </w:style>
+  <w:style w:type="character" w:styleId="ListLabel184">
+    <w:name w:val="ListLabel 184"/>
     <w:qFormat/>
     <w:rPr>
       <w:rFonts w:cs="OpenSymbol"/>

</xml_diff>

<commit_message>
Auto advance // refactor
</commit_message>
<xml_diff>
--- a/assignment.docx
+++ b/assignment.docx
@@ -770,9 +770,9 @@
       <w:r>
         <w:rPr>
           <w:rFonts w:ascii="Arial" w:hAnsi="Arial"/>
-          <w:color w:val="FF9900"/>
-        </w:rPr>
-        <w:t>PARTLY DONE</w:t>
+          <w:color w:val="00CC00"/>
+        </w:rPr>
+        <w:t>DONE</w:t>
       </w:r>
       <w:r>
         <w:rPr>
@@ -794,6 +794,13 @@
       <w:r>
         <w:rPr>
           <w:rFonts w:ascii="Arial" w:hAnsi="Arial"/>
+          <w:color w:val="00CC00"/>
+        </w:rPr>
+        <w:t>DONE SORT OF</w:t>
+      </w:r>
+      <w:r>
+        <w:rPr>
+          <w:rFonts w:ascii="Arial" w:hAnsi="Arial"/>
         </w:rPr>
         <w:t>Detection of individual worms when they overlap or cluster (10%)</w:t>
       </w:r>
@@ -846,6 +853,7 @@
         <w:spacing w:before="0" w:after="57"/>
         <w:rPr/>
       </w:pPr>
+      <w:bookmarkStart w:id="1" w:name="__DdeLink__85_2050150483"/>
       <w:r>
         <w:rPr>
           <w:rFonts w:ascii="Arial" w:hAnsi="Arial"/>
@@ -853,6 +861,7 @@
         </w:rPr>
         <w:t>DONE</w:t>
       </w:r>
+      <w:bookmarkEnd w:id="1"/>
       <w:r>
         <w:rPr>
           <w:rFonts w:ascii="Arial" w:hAnsi="Arial"/>
@@ -894,6 +903,13 @@
           <w:rFonts w:ascii="Arial" w:hAnsi="Arial"/>
         </w:rPr>
       </w:pPr>
+      <w:r>
+        <w:rPr>
+          <w:rFonts w:ascii="Arial" w:hAnsi="Arial"/>
+          <w:color w:val="00CC00"/>
+        </w:rPr>
+        <w:t>DONE YOU KNOW IT, ALWAYS</w:t>
+      </w:r>
       <w:r>
         <w:rPr>
           <w:rFonts w:ascii="Arial" w:hAnsi="Arial"/>

</xml_diff>

<commit_message>
Prepared for alive/dead classification (by refactor)
</commit_message>
<xml_diff>
--- a/assignment.docx
+++ b/assignment.docx
@@ -688,6 +688,13 @@
       <w:r>
         <w:rPr>
           <w:rFonts w:ascii="Arial" w:hAnsi="Arial"/>
+          <w:color w:val="00CC00"/>
+        </w:rPr>
+        <w:t>DONE</w:t>
+      </w:r>
+      <w:r>
+        <w:rPr>
+          <w:rFonts w:ascii="Arial" w:hAnsi="Arial"/>
         </w:rPr>
         <w:t>The quality, readability and usability of their code (10%).</w:t>
       </w:r>
@@ -767,6 +774,7 @@
         <w:spacing w:before="0" w:after="57"/>
         <w:rPr/>
       </w:pPr>
+      <w:bookmarkStart w:id="1" w:name="__DdeLink__87_2050150483"/>
       <w:r>
         <w:rPr>
           <w:rFonts w:ascii="Arial" w:hAnsi="Arial"/>
@@ -774,6 +782,7 @@
         </w:rPr>
         <w:t>DONE</w:t>
       </w:r>
+      <w:bookmarkEnd w:id="1"/>
       <w:r>
         <w:rPr>
           <w:rFonts w:ascii="Arial" w:hAnsi="Arial"/>
@@ -853,7 +862,7 @@
         <w:spacing w:before="0" w:after="57"/>
         <w:rPr/>
       </w:pPr>
-      <w:bookmarkStart w:id="1" w:name="__DdeLink__85_2050150483"/>
+      <w:bookmarkStart w:id="2" w:name="__DdeLink__85_2050150483"/>
       <w:r>
         <w:rPr>
           <w:rFonts w:ascii="Arial" w:hAnsi="Arial"/>
@@ -861,7 +870,7 @@
         </w:rPr>
         <w:t>DONE</w:t>
       </w:r>
-      <w:bookmarkEnd w:id="1"/>
+      <w:bookmarkEnd w:id="2"/>
       <w:r>
         <w:rPr>
           <w:rFonts w:ascii="Arial" w:hAnsi="Arial"/>
@@ -3953,6 +3962,13 @@
   <w:style w:type="paragraph" w:styleId="TableHeading">
     <w:name w:val="Table Heading"/>
     <w:basedOn w:val="TableContents"/>
+    <w:qFormat/>
+    <w:pPr/>
+    <w:rPr/>
+  </w:style>
+  <w:style w:type="paragraph" w:styleId="PreformattedText">
+    <w:name w:val="Preformatted Text"/>
+    <w:basedOn w:val="Normal"/>
     <w:qFormat/>
     <w:pPr/>
     <w:rPr/>

</xml_diff>

<commit_message>
End of lecture panic commit
</commit_message>
<xml_diff>
--- a/assignment.docx
+++ b/assignment.docx
@@ -726,6 +726,7 @@
         <w:spacing w:before="0" w:after="57"/>
         <w:rPr/>
       </w:pPr>
+      <w:bookmarkStart w:id="1" w:name="__DdeLink__95_1326230006"/>
       <w:r>
         <w:rPr>
           <w:rFonts w:ascii="Arial" w:hAnsi="Arial"/>
@@ -733,6 +734,7 @@
         </w:rPr>
         <w:t>DONE</w:t>
       </w:r>
+      <w:bookmarkEnd w:id="1"/>
       <w:r>
         <w:rPr>
           <w:rFonts w:ascii="Arial" w:hAnsi="Arial"/>
@@ -774,7 +776,7 @@
         <w:spacing w:before="0" w:after="57"/>
         <w:rPr/>
       </w:pPr>
-      <w:bookmarkStart w:id="1" w:name="__DdeLink__87_2050150483"/>
+      <w:bookmarkStart w:id="2" w:name="__DdeLink__87_2050150483"/>
       <w:r>
         <w:rPr>
           <w:rFonts w:ascii="Arial" w:hAnsi="Arial"/>
@@ -782,7 +784,7 @@
         </w:rPr>
         <w:t>DONE</w:t>
       </w:r>
-      <w:bookmarkEnd w:id="1"/>
+      <w:bookmarkEnd w:id="2"/>
       <w:r>
         <w:rPr>
           <w:rFonts w:ascii="Arial" w:hAnsi="Arial"/>
@@ -829,6 +831,13 @@
       <w:r>
         <w:rPr>
           <w:rFonts w:ascii="Arial" w:hAnsi="Arial"/>
+          <w:color w:val="00CC00"/>
+        </w:rPr>
+        <w:t>DONE</w:t>
+      </w:r>
+      <w:r>
+        <w:rPr>
+          <w:rFonts w:ascii="Arial" w:hAnsi="Arial"/>
         </w:rPr>
         <w:t>Live/dead warm classification using shape and texture information (10%)</w:t>
       </w:r>
@@ -862,7 +871,7 @@
         <w:spacing w:before="0" w:after="57"/>
         <w:rPr/>
       </w:pPr>
-      <w:bookmarkStart w:id="2" w:name="__DdeLink__85_2050150483"/>
+      <w:bookmarkStart w:id="3" w:name="__DdeLink__85_2050150483"/>
       <w:r>
         <w:rPr>
           <w:rFonts w:ascii="Arial" w:hAnsi="Arial"/>
@@ -870,7 +879,7 @@
         </w:rPr>
         <w:t>DONE</w:t>
       </w:r>
-      <w:bookmarkEnd w:id="2"/>
+      <w:bookmarkEnd w:id="3"/>
       <w:r>
         <w:rPr>
           <w:rFonts w:ascii="Arial" w:hAnsi="Arial"/>
@@ -3876,6 +3885,385 @@
   </w:style>
   <w:style w:type="character" w:styleId="ListLabel184">
     <w:name w:val="ListLabel 184"/>
+    <w:qFormat/>
+    <w:rPr>
+      <w:rFonts w:cs="OpenSymbol"/>
+    </w:rPr>
+  </w:style>
+  <w:style w:type="character" w:styleId="ListLabel185">
+    <w:name w:val="ListLabel 185"/>
+    <w:qFormat/>
+    <w:rPr>
+      <w:rFonts w:cs="OpenSymbol"/>
+      <w:sz w:val="24"/>
+    </w:rPr>
+  </w:style>
+  <w:style w:type="character" w:styleId="ListLabel186">
+    <w:name w:val="ListLabel 186"/>
+    <w:qFormat/>
+    <w:rPr>
+      <w:rFonts w:cs="OpenSymbol"/>
+    </w:rPr>
+  </w:style>
+  <w:style w:type="character" w:styleId="ListLabel187">
+    <w:name w:val="ListLabel 187"/>
+    <w:qFormat/>
+    <w:rPr>
+      <w:rFonts w:cs="OpenSymbol"/>
+    </w:rPr>
+  </w:style>
+  <w:style w:type="character" w:styleId="ListLabel188">
+    <w:name w:val="ListLabel 188"/>
+    <w:qFormat/>
+    <w:rPr>
+      <w:rFonts w:cs="OpenSymbol"/>
+    </w:rPr>
+  </w:style>
+  <w:style w:type="character" w:styleId="ListLabel189">
+    <w:name w:val="ListLabel 189"/>
+    <w:qFormat/>
+    <w:rPr>
+      <w:rFonts w:cs="OpenSymbol"/>
+    </w:rPr>
+  </w:style>
+  <w:style w:type="character" w:styleId="ListLabel190">
+    <w:name w:val="ListLabel 190"/>
+    <w:qFormat/>
+    <w:rPr>
+      <w:rFonts w:cs="OpenSymbol"/>
+    </w:rPr>
+  </w:style>
+  <w:style w:type="character" w:styleId="ListLabel191">
+    <w:name w:val="ListLabel 191"/>
+    <w:qFormat/>
+    <w:rPr>
+      <w:rFonts w:cs="OpenSymbol"/>
+    </w:rPr>
+  </w:style>
+  <w:style w:type="character" w:styleId="ListLabel192">
+    <w:name w:val="ListLabel 192"/>
+    <w:qFormat/>
+    <w:rPr>
+      <w:rFonts w:cs="OpenSymbol"/>
+    </w:rPr>
+  </w:style>
+  <w:style w:type="character" w:styleId="ListLabel193">
+    <w:name w:val="ListLabel 193"/>
+    <w:qFormat/>
+    <w:rPr>
+      <w:rFonts w:cs="OpenSymbol"/>
+    </w:rPr>
+  </w:style>
+  <w:style w:type="character" w:styleId="ListLabel194">
+    <w:name w:val="ListLabel 194"/>
+    <w:qFormat/>
+    <w:rPr>
+      <w:rFonts w:cs="OpenSymbol"/>
+    </w:rPr>
+  </w:style>
+  <w:style w:type="character" w:styleId="ListLabel195">
+    <w:name w:val="ListLabel 195"/>
+    <w:qFormat/>
+    <w:rPr>
+      <w:rFonts w:ascii="Arial" w:hAnsi="Arial" w:cs="OpenSymbol"/>
+    </w:rPr>
+  </w:style>
+  <w:style w:type="character" w:styleId="ListLabel196">
+    <w:name w:val="ListLabel 196"/>
+    <w:qFormat/>
+    <w:rPr>
+      <w:rFonts w:cs="OpenSymbol"/>
+    </w:rPr>
+  </w:style>
+  <w:style w:type="character" w:styleId="ListLabel197">
+    <w:name w:val="ListLabel 197"/>
+    <w:qFormat/>
+    <w:rPr>
+      <w:rFonts w:cs="OpenSymbol"/>
+    </w:rPr>
+  </w:style>
+  <w:style w:type="character" w:styleId="ListLabel198">
+    <w:name w:val="ListLabel 198"/>
+    <w:qFormat/>
+    <w:rPr>
+      <w:rFonts w:cs="OpenSymbol"/>
+    </w:rPr>
+  </w:style>
+  <w:style w:type="character" w:styleId="ListLabel199">
+    <w:name w:val="ListLabel 199"/>
+    <w:qFormat/>
+    <w:rPr>
+      <w:rFonts w:cs="OpenSymbol"/>
+    </w:rPr>
+  </w:style>
+  <w:style w:type="character" w:styleId="ListLabel200">
+    <w:name w:val="ListLabel 200"/>
+    <w:qFormat/>
+    <w:rPr>
+      <w:rFonts w:cs="OpenSymbol"/>
+    </w:rPr>
+  </w:style>
+  <w:style w:type="character" w:styleId="ListLabel201">
+    <w:name w:val="ListLabel 201"/>
+    <w:qFormat/>
+    <w:rPr>
+      <w:rFonts w:cs="OpenSymbol"/>
+    </w:rPr>
+  </w:style>
+  <w:style w:type="character" w:styleId="ListLabel202">
+    <w:name w:val="ListLabel 202"/>
+    <w:qFormat/>
+    <w:rPr>
+      <w:rFonts w:cs="OpenSymbol"/>
+    </w:rPr>
+  </w:style>
+  <w:style w:type="character" w:styleId="ListLabel203">
+    <w:name w:val="ListLabel 203"/>
+    <w:qFormat/>
+    <w:rPr>
+      <w:rFonts w:ascii="Arial" w:hAnsi="Arial" w:cs="OpenSymbol"/>
+    </w:rPr>
+  </w:style>
+  <w:style w:type="character" w:styleId="ListLabel204">
+    <w:name w:val="ListLabel 204"/>
+    <w:qFormat/>
+    <w:rPr>
+      <w:rFonts w:ascii="Arial" w:hAnsi="Arial" w:cs="OpenSymbol"/>
+    </w:rPr>
+  </w:style>
+  <w:style w:type="character" w:styleId="ListLabel205">
+    <w:name w:val="ListLabel 205"/>
+    <w:qFormat/>
+    <w:rPr>
+      <w:rFonts w:cs="OpenSymbol"/>
+    </w:rPr>
+  </w:style>
+  <w:style w:type="character" w:styleId="ListLabel206">
+    <w:name w:val="ListLabel 206"/>
+    <w:qFormat/>
+    <w:rPr>
+      <w:rFonts w:cs="OpenSymbol"/>
+    </w:rPr>
+  </w:style>
+  <w:style w:type="character" w:styleId="ListLabel207">
+    <w:name w:val="ListLabel 207"/>
+    <w:qFormat/>
+    <w:rPr>
+      <w:rFonts w:cs="OpenSymbol"/>
+    </w:rPr>
+  </w:style>
+  <w:style w:type="character" w:styleId="ListLabel208">
+    <w:name w:val="ListLabel 208"/>
+    <w:qFormat/>
+    <w:rPr>
+      <w:rFonts w:cs="OpenSymbol"/>
+    </w:rPr>
+  </w:style>
+  <w:style w:type="character" w:styleId="ListLabel209">
+    <w:name w:val="ListLabel 209"/>
+    <w:qFormat/>
+    <w:rPr>
+      <w:rFonts w:cs="OpenSymbol"/>
+    </w:rPr>
+  </w:style>
+  <w:style w:type="character" w:styleId="ListLabel210">
+    <w:name w:val="ListLabel 210"/>
+    <w:qFormat/>
+    <w:rPr>
+      <w:rFonts w:cs="OpenSymbol"/>
+    </w:rPr>
+  </w:style>
+  <w:style w:type="character" w:styleId="ListLabel211">
+    <w:name w:val="ListLabel 211"/>
+    <w:qFormat/>
+    <w:rPr>
+      <w:rFonts w:cs="OpenSymbol"/>
+    </w:rPr>
+  </w:style>
+  <w:style w:type="character" w:styleId="ListLabel212">
+    <w:name w:val="ListLabel 212"/>
+    <w:qFormat/>
+    <w:rPr>
+      <w:rFonts w:ascii="Arial" w:hAnsi="Arial" w:cs="OpenSymbol"/>
+    </w:rPr>
+  </w:style>
+  <w:style w:type="character" w:styleId="ListLabel213">
+    <w:name w:val="ListLabel 213"/>
+    <w:qFormat/>
+    <w:rPr>
+      <w:rFonts w:cs="OpenSymbol"/>
+    </w:rPr>
+  </w:style>
+  <w:style w:type="character" w:styleId="ListLabel214">
+    <w:name w:val="ListLabel 214"/>
+    <w:qFormat/>
+    <w:rPr>
+      <w:rFonts w:cs="OpenSymbol"/>
+    </w:rPr>
+  </w:style>
+  <w:style w:type="character" w:styleId="ListLabel215">
+    <w:name w:val="ListLabel 215"/>
+    <w:qFormat/>
+    <w:rPr>
+      <w:rFonts w:cs="OpenSymbol"/>
+    </w:rPr>
+  </w:style>
+  <w:style w:type="character" w:styleId="ListLabel216">
+    <w:name w:val="ListLabel 216"/>
+    <w:qFormat/>
+    <w:rPr>
+      <w:rFonts w:cs="OpenSymbol"/>
+    </w:rPr>
+  </w:style>
+  <w:style w:type="character" w:styleId="ListLabel217">
+    <w:name w:val="ListLabel 217"/>
+    <w:qFormat/>
+    <w:rPr>
+      <w:rFonts w:cs="OpenSymbol"/>
+    </w:rPr>
+  </w:style>
+  <w:style w:type="character" w:styleId="ListLabel218">
+    <w:name w:val="ListLabel 218"/>
+    <w:qFormat/>
+    <w:rPr>
+      <w:rFonts w:cs="OpenSymbol"/>
+    </w:rPr>
+  </w:style>
+  <w:style w:type="character" w:styleId="ListLabel219">
+    <w:name w:val="ListLabel 219"/>
+    <w:qFormat/>
+    <w:rPr>
+      <w:rFonts w:cs="OpenSymbol"/>
+    </w:rPr>
+  </w:style>
+  <w:style w:type="character" w:styleId="ListLabel220">
+    <w:name w:val="ListLabel 220"/>
+    <w:qFormat/>
+    <w:rPr>
+      <w:rFonts w:cs="OpenSymbol"/>
+    </w:rPr>
+  </w:style>
+  <w:style w:type="character" w:styleId="ListLabel221">
+    <w:name w:val="ListLabel 221"/>
+    <w:qFormat/>
+    <w:rPr>
+      <w:rFonts w:ascii="Arial" w:hAnsi="Arial" w:cs="OpenSymbol"/>
+    </w:rPr>
+  </w:style>
+  <w:style w:type="character" w:styleId="ListLabel222">
+    <w:name w:val="ListLabel 222"/>
+    <w:qFormat/>
+    <w:rPr>
+      <w:rFonts w:cs="OpenSymbol"/>
+    </w:rPr>
+  </w:style>
+  <w:style w:type="character" w:styleId="ListLabel223">
+    <w:name w:val="ListLabel 223"/>
+    <w:qFormat/>
+    <w:rPr>
+      <w:rFonts w:cs="OpenSymbol"/>
+    </w:rPr>
+  </w:style>
+  <w:style w:type="character" w:styleId="ListLabel224">
+    <w:name w:val="ListLabel 224"/>
+    <w:qFormat/>
+    <w:rPr>
+      <w:rFonts w:cs="OpenSymbol"/>
+    </w:rPr>
+  </w:style>
+  <w:style w:type="character" w:styleId="ListLabel225">
+    <w:name w:val="ListLabel 225"/>
+    <w:qFormat/>
+    <w:rPr>
+      <w:rFonts w:cs="OpenSymbol"/>
+    </w:rPr>
+  </w:style>
+  <w:style w:type="character" w:styleId="ListLabel226">
+    <w:name w:val="ListLabel 226"/>
+    <w:qFormat/>
+    <w:rPr>
+      <w:rFonts w:cs="OpenSymbol"/>
+    </w:rPr>
+  </w:style>
+  <w:style w:type="character" w:styleId="ListLabel227">
+    <w:name w:val="ListLabel 227"/>
+    <w:qFormat/>
+    <w:rPr>
+      <w:rFonts w:cs="OpenSymbol"/>
+    </w:rPr>
+  </w:style>
+  <w:style w:type="character" w:styleId="ListLabel228">
+    <w:name w:val="ListLabel 228"/>
+    <w:qFormat/>
+    <w:rPr>
+      <w:rFonts w:cs="OpenSymbol"/>
+    </w:rPr>
+  </w:style>
+  <w:style w:type="character" w:styleId="ListLabel229">
+    <w:name w:val="ListLabel 229"/>
+    <w:qFormat/>
+    <w:rPr>
+      <w:rFonts w:cs="OpenSymbol"/>
+    </w:rPr>
+  </w:style>
+  <w:style w:type="character" w:styleId="ListLabel230">
+    <w:name w:val="ListLabel 230"/>
+    <w:qFormat/>
+    <w:rPr>
+      <w:rFonts w:ascii="Arial" w:hAnsi="Arial" w:cs="OpenSymbol"/>
+    </w:rPr>
+  </w:style>
+  <w:style w:type="character" w:styleId="ListLabel231">
+    <w:name w:val="ListLabel 231"/>
+    <w:qFormat/>
+    <w:rPr>
+      <w:rFonts w:cs="OpenSymbol"/>
+    </w:rPr>
+  </w:style>
+  <w:style w:type="character" w:styleId="ListLabel232">
+    <w:name w:val="ListLabel 232"/>
+    <w:qFormat/>
+    <w:rPr>
+      <w:rFonts w:cs="OpenSymbol"/>
+    </w:rPr>
+  </w:style>
+  <w:style w:type="character" w:styleId="ListLabel233">
+    <w:name w:val="ListLabel 233"/>
+    <w:qFormat/>
+    <w:rPr>
+      <w:rFonts w:cs="OpenSymbol"/>
+    </w:rPr>
+  </w:style>
+  <w:style w:type="character" w:styleId="ListLabel234">
+    <w:name w:val="ListLabel 234"/>
+    <w:qFormat/>
+    <w:rPr>
+      <w:rFonts w:cs="OpenSymbol"/>
+    </w:rPr>
+  </w:style>
+  <w:style w:type="character" w:styleId="ListLabel235">
+    <w:name w:val="ListLabel 235"/>
+    <w:qFormat/>
+    <w:rPr>
+      <w:rFonts w:cs="OpenSymbol"/>
+    </w:rPr>
+  </w:style>
+  <w:style w:type="character" w:styleId="ListLabel236">
+    <w:name w:val="ListLabel 236"/>
+    <w:qFormat/>
+    <w:rPr>
+      <w:rFonts w:cs="OpenSymbol"/>
+    </w:rPr>
+  </w:style>
+  <w:style w:type="character" w:styleId="ListLabel237">
+    <w:name w:val="ListLabel 237"/>
+    <w:qFormat/>
+    <w:rPr>
+      <w:rFonts w:cs="OpenSymbol"/>
+    </w:rPr>
+  </w:style>
+  <w:style w:type="character" w:styleId="ListLabel238">
+    <w:name w:val="ListLabel 238"/>
     <w:qFormat/>
     <w:rPr>
       <w:rFonts w:cs="OpenSymbol"/>

</xml_diff>